<commit_message>
MATERIAL DE ESTUDIO JAVA SCRIPT VIDEO 16
</commit_message>
<xml_diff>
--- a/Material de estudio/HTML CCS.docx
+++ b/Material de estudio/HTML CCS.docx
@@ -184,10 +184,12 @@
       <w:r>
         <w:t xml:space="preserve">BABEL: utilizar las </w:t>
       </w:r>
+      <w:proofErr w:type="spellStart"/>
       <w:proofErr w:type="gramStart"/>
       <w:r>
         <w:t>ultimas</w:t>
       </w:r>
+      <w:proofErr w:type="spellEnd"/>
       <w:proofErr w:type="gramEnd"/>
       <w:r>
         <w:t xml:space="preserve"> versiones de </w:t>
@@ -2569,15 +2571,7 @@
         <w:spacing w:after="0"/>
       </w:pPr>
       <w:r>
-        <w:t xml:space="preserve">Los logos se utilizan para pantallas de retina que se pueden multiplicar los pixeles, la imagen va a </w:t>
-      </w:r>
-      <w:proofErr w:type="gramStart"/>
-      <w:r>
-        <w:t>crecer</w:t>
-      </w:r>
-      <w:proofErr w:type="gramEnd"/>
-      <w:r>
-        <w:t xml:space="preserve">, sin perder la calidad, al agrandar la imagen nunca se </w:t>
+        <w:t xml:space="preserve">Los logos se utilizan para pantallas de retina que se pueden multiplicar los pixeles, la imagen va a crecer, sin perder la calidad, al agrandar la imagen nunca se </w:t>
       </w:r>
       <w:proofErr w:type="spellStart"/>
       <w:r>
@@ -7888,116 +7882,84 @@
     <w:p>
       <w:pPr>
         <w:spacing w:after="0"/>
-        <w:rPr>
-          <w:lang w:val="en-US"/>
-        </w:rPr>
-      </w:pPr>
-      <w:proofErr w:type="spellStart"/>
-      <w:r>
-        <w:rPr>
-          <w:lang w:val="en-US"/>
-        </w:rPr>
-        <w:t>Lista</w:t>
-      </w:r>
-      <w:proofErr w:type="spellEnd"/>
-      <w:r>
-        <w:rPr>
-          <w:lang w:val="en-US"/>
-        </w:rPr>
-        <w:t xml:space="preserve">-style type none </w:t>
-      </w:r>
-      <w:proofErr w:type="spellStart"/>
-      <w:r>
-        <w:rPr>
-          <w:lang w:val="en-US"/>
-        </w:rPr>
+      </w:pPr>
+      <w:r>
+        <w:t xml:space="preserve">Lista-style type </w:t>
+      </w:r>
+      <w:proofErr w:type="spellStart"/>
+      <w:r>
+        <w:t>none</w:t>
+      </w:r>
+      <w:proofErr w:type="spellEnd"/>
+      <w:r>
+        <w:t xml:space="preserve"> </w:t>
+      </w:r>
+      <w:proofErr w:type="spellStart"/>
+      <w:r>
         <w:t>queitar</w:t>
       </w:r>
       <w:proofErr w:type="spellEnd"/>
       <w:r>
-        <w:rPr>
-          <w:lang w:val="en-US"/>
-        </w:rPr>
         <w:t xml:space="preserve"> </w:t>
       </w:r>
     </w:p>
     <w:p>
       <w:pPr>
         <w:spacing w:after="0"/>
-        <w:rPr>
-          <w:lang w:val="en-US"/>
-        </w:rPr>
-      </w:pPr>
-      <w:proofErr w:type="spellStart"/>
-      <w:r>
-        <w:rPr>
-          <w:lang w:val="en-US"/>
-        </w:rPr>
+      </w:pPr>
+      <w:proofErr w:type="spellStart"/>
+      <w:r>
         <w:t>Paddin</w:t>
       </w:r>
       <w:proofErr w:type="spellEnd"/>
       <w:r>
-        <w:rPr>
-          <w:lang w:val="en-US"/>
-        </w:rPr>
         <w:t xml:space="preserve"> </w:t>
       </w:r>
     </w:p>
     <w:p>
       <w:pPr>
         <w:spacing w:after="0"/>
-        <w:rPr>
-          <w:lang w:val="en-US"/>
-        </w:rPr>
-      </w:pPr>
-    </w:p>
-    <w:p>
-      <w:pPr>
-        <w:spacing w:after="0"/>
-        <w:rPr>
-          <w:lang w:val="en-US"/>
-        </w:rPr>
-      </w:pPr>
-      <w:proofErr w:type="spellStart"/>
-      <w:r>
-        <w:rPr>
-          <w:lang w:val="en-US"/>
-        </w:rPr>
+      </w:pPr>
+    </w:p>
+    <w:p>
+      <w:pPr>
+        <w:spacing w:after="0"/>
+      </w:pPr>
+      <w:proofErr w:type="spellStart"/>
+      <w:r>
         <w:t>Stylos</w:t>
       </w:r>
       <w:proofErr w:type="spellEnd"/>
       <w:r>
-        <w:rPr>
-          <w:lang w:val="en-US"/>
-        </w:rPr>
         <w:t xml:space="preserve"> li</w:t>
       </w:r>
     </w:p>
     <w:p>
       <w:pPr>
         <w:spacing w:after="0"/>
-        <w:rPr>
-          <w:lang w:val="en-US"/>
-        </w:rPr>
-      </w:pPr>
-      <w:r>
-        <w:rPr>
-          <w:lang w:val="en-US"/>
-        </w:rPr>
-        <w:t xml:space="preserve">Display inline </w:t>
+      </w:pPr>
+      <w:proofErr w:type="spellStart"/>
+      <w:r>
+        <w:t>Display</w:t>
+      </w:r>
+      <w:proofErr w:type="spellEnd"/>
+      <w:r>
+        <w:t xml:space="preserve"> </w:t>
+      </w:r>
+      <w:proofErr w:type="spellStart"/>
+      <w:r>
+        <w:t>inline</w:t>
+      </w:r>
+      <w:proofErr w:type="spellEnd"/>
+      <w:r>
+        <w:t xml:space="preserve"> </w:t>
       </w:r>
       <w:proofErr w:type="gramStart"/>
       <w:r>
-        <w:rPr>
-          <w:lang w:val="en-US"/>
-        </w:rPr>
         <w:t xml:space="preserve">block  </w:t>
       </w:r>
       <w:proofErr w:type="spellStart"/>
       <w:r>
-        <w:rPr>
-          <w:lang w:val="en-US"/>
-        </w:rPr>
         <w:t>horizonta</w:t>
       </w:r>
       <w:proofErr w:type="spellEnd"/>
@@ -8006,9 +7968,6 @@
     <w:p>
       <w:pPr>
         <w:spacing w:after="0"/>
-        <w:rPr>
-          <w:lang w:val="en-US"/>
-        </w:rPr>
       </w:pPr>
     </w:p>
     <w:p>
@@ -12093,7 +12052,19 @@
         <w:rPr>
           <w:color w:val="FF0000"/>
         </w:rPr>
-        <w:t xml:space="preserve"> (germano general) error </w:t>
+        <w:t xml:space="preserve"> (</w:t>
+      </w:r>
+      <w:r>
+        <w:rPr>
+          <w:color w:val="FF0000"/>
+        </w:rPr>
+        <w:t>h</w:t>
+      </w:r>
+      <w:r>
+        <w:rPr>
+          <w:color w:val="FF0000"/>
+        </w:rPr>
+        <w:t xml:space="preserve">ermano general) error </w:t>
       </w:r>
       <w:r>
         <w:t>+´</w:t>
@@ -12228,10 +12199,13 @@
           <w:color w:val="FF0000"/>
         </w:rPr>
       </w:pPr>
-    </w:p>
-    <w:p>
-      <w:pPr>
-        <w:spacing w:after="0"/>
+      <w:bookmarkStart w:id="0" w:name="_GoBack"/>
+      <w:bookmarkEnd w:id="0"/>
+    </w:p>
+    <w:p>
+      <w:pPr>
+        <w:spacing w:after="0"/>
+        <w:ind w:left="708" w:hanging="708"/>
         <w:rPr>
           <w:color w:val="FF0000"/>
         </w:rPr>
@@ -12889,8 +12863,6 @@
           <w:color w:val="FF0000"/>
         </w:rPr>
       </w:pPr>
-      <w:bookmarkStart w:id="0" w:name="_GoBack"/>
-      <w:bookmarkEnd w:id="0"/>
     </w:p>
     <w:p>
       <w:pPr>

</xml_diff>

<commit_message>
Ejercicios en clase de JS y C#
</commit_message>
<xml_diff>
--- a/Material de estudio/HTML CCS.docx
+++ b/Material de estudio/HTML CCS.docx
@@ -12199,8 +12199,6 @@
           <w:color w:val="FF0000"/>
         </w:rPr>
       </w:pPr>
-      <w:bookmarkStart w:id="0" w:name="_GoBack"/>
-      <w:bookmarkEnd w:id="0"/>
     </w:p>
     <w:p>
       <w:pPr>
@@ -12615,6 +12613,8 @@
       <w:r>
         <w:t xml:space="preserve"> y el valor que buscamos</w:t>
       </w:r>
+      <w:bookmarkStart w:id="0" w:name="_GoBack"/>
+      <w:bookmarkEnd w:id="0"/>
     </w:p>
     <w:p>
       <w:pPr>
@@ -12836,253 +12836,6 @@
         <w:t>fuid</w:t>
       </w:r>
       <w:proofErr w:type="spellEnd"/>
-    </w:p>
-    <w:p>
-      <w:pPr>
-        <w:pStyle w:val="Prrafodelista"/>
-        <w:spacing w:after="0"/>
-        <w:rPr>
-          <w:color w:val="FF0000"/>
-        </w:rPr>
-      </w:pPr>
-    </w:p>
-    <w:p>
-      <w:pPr>
-        <w:pStyle w:val="Prrafodelista"/>
-        <w:spacing w:after="0"/>
-        <w:rPr>
-          <w:color w:val="FF0000"/>
-        </w:rPr>
-      </w:pPr>
-    </w:p>
-    <w:p>
-      <w:pPr>
-        <w:pStyle w:val="Prrafodelista"/>
-        <w:spacing w:after="0"/>
-        <w:rPr>
-          <w:color w:val="FF0000"/>
-        </w:rPr>
-      </w:pPr>
-    </w:p>
-    <w:p>
-      <w:pPr>
-        <w:pStyle w:val="Prrafodelista"/>
-        <w:spacing w:after="0"/>
-        <w:rPr>
-          <w:color w:val="FF0000"/>
-        </w:rPr>
-      </w:pPr>
-    </w:p>
-    <w:p>
-      <w:pPr>
-        <w:spacing w:after="0"/>
-      </w:pPr>
-      <w:r>
-        <w:t xml:space="preserve"> </w:t>
-      </w:r>
-    </w:p>
-    <w:p>
-      <w:pPr>
-        <w:spacing w:after="0"/>
-      </w:pPr>
-    </w:p>
-    <w:p>
-      <w:pPr>
-        <w:spacing w:after="0"/>
-      </w:pPr>
-    </w:p>
-    <w:p>
-      <w:pPr>
-        <w:spacing w:after="0"/>
-      </w:pPr>
-    </w:p>
-    <w:p>
-      <w:pPr>
-        <w:spacing w:after="0"/>
-      </w:pPr>
-    </w:p>
-    <w:p>
-      <w:pPr>
-        <w:spacing w:after="0"/>
-      </w:pPr>
-    </w:p>
-    <w:p>
-      <w:pPr>
-        <w:spacing w:after="0"/>
-      </w:pPr>
-    </w:p>
-    <w:p>
-      <w:pPr>
-        <w:spacing w:after="0"/>
-      </w:pPr>
-    </w:p>
-    <w:p>
-      <w:pPr>
-        <w:spacing w:after="0"/>
-      </w:pPr>
-    </w:p>
-    <w:p>
-      <w:pPr>
-        <w:spacing w:after="0"/>
-      </w:pPr>
-    </w:p>
-    <w:p>
-      <w:pPr>
-        <w:spacing w:after="0"/>
-      </w:pPr>
-    </w:p>
-    <w:p>
-      <w:pPr>
-        <w:spacing w:after="0"/>
-      </w:pPr>
-    </w:p>
-    <w:p>
-      <w:pPr>
-        <w:spacing w:after="0"/>
-      </w:pPr>
-    </w:p>
-    <w:p>
-      <w:pPr>
-        <w:spacing w:after="0"/>
-      </w:pPr>
-    </w:p>
-    <w:p>
-      <w:pPr>
-        <w:spacing w:after="0"/>
-      </w:pPr>
-    </w:p>
-    <w:p>
-      <w:pPr>
-        <w:spacing w:after="0"/>
-      </w:pPr>
-    </w:p>
-    <w:p>
-      <w:pPr>
-        <w:spacing w:after="0"/>
-      </w:pPr>
-    </w:p>
-    <w:p>
-      <w:pPr>
-        <w:spacing w:after="0"/>
-      </w:pPr>
-    </w:p>
-    <w:p>
-      <w:pPr>
-        <w:spacing w:after="0"/>
-      </w:pPr>
-    </w:p>
-    <w:p>
-      <w:pPr>
-        <w:spacing w:after="0"/>
-      </w:pPr>
-    </w:p>
-    <w:p>
-      <w:pPr>
-        <w:spacing w:after="0"/>
-      </w:pPr>
-    </w:p>
-    <w:p>
-      <w:pPr>
-        <w:spacing w:after="0"/>
-      </w:pPr>
-    </w:p>
-    <w:p>
-      <w:pPr>
-        <w:spacing w:after="0"/>
-      </w:pPr>
-    </w:p>
-    <w:p>
-      <w:pPr>
-        <w:spacing w:after="0"/>
-        <w:rPr>
-          <w:noProof/>
-          <w:lang w:eastAsia="es-CO"/>
-        </w:rPr>
-      </w:pPr>
-    </w:p>
-    <w:p>
-      <w:pPr>
-        <w:spacing w:after="0"/>
-        <w:rPr>
-          <w:noProof/>
-          <w:lang w:eastAsia="es-CO"/>
-        </w:rPr>
-      </w:pPr>
-    </w:p>
-    <w:p>
-      <w:pPr>
-        <w:spacing w:after="0"/>
-        <w:rPr>
-          <w:noProof/>
-          <w:lang w:eastAsia="es-CO"/>
-        </w:rPr>
-      </w:pPr>
-    </w:p>
-    <w:p>
-      <w:pPr>
-        <w:spacing w:after="0"/>
-        <w:rPr>
-          <w:noProof/>
-          <w:lang w:eastAsia="es-CO"/>
-        </w:rPr>
-      </w:pPr>
-    </w:p>
-    <w:p>
-      <w:pPr>
-        <w:spacing w:after="0"/>
-        <w:rPr>
-          <w:noProof/>
-          <w:lang w:eastAsia="es-CO"/>
-        </w:rPr>
-      </w:pPr>
-    </w:p>
-    <w:p>
-      <w:pPr>
-        <w:spacing w:after="0"/>
-        <w:rPr>
-          <w:noProof/>
-          <w:lang w:eastAsia="es-CO"/>
-        </w:rPr>
-      </w:pPr>
-    </w:p>
-    <w:p>
-      <w:pPr>
-        <w:spacing w:after="0"/>
-        <w:rPr>
-          <w:noProof/>
-          <w:lang w:eastAsia="es-CO"/>
-        </w:rPr>
-      </w:pPr>
-    </w:p>
-    <w:p>
-      <w:pPr>
-        <w:spacing w:after="0"/>
-        <w:rPr>
-          <w:noProof/>
-          <w:lang w:eastAsia="es-CO"/>
-        </w:rPr>
-      </w:pPr>
-    </w:p>
-    <w:p>
-      <w:pPr>
-        <w:spacing w:after="0"/>
-      </w:pPr>
-    </w:p>
-    <w:p>
-      <w:pPr>
-        <w:spacing w:after="0"/>
-      </w:pPr>
-    </w:p>
-    <w:p>
-      <w:pPr>
-        <w:spacing w:after="0"/>
-      </w:pPr>
-    </w:p>
-    <w:p>
-      <w:pPr>
-        <w:pStyle w:val="Prrafodelista"/>
-        <w:spacing w:after="0"/>
-      </w:pPr>
     </w:p>
     <w:sectPr>
       <w:pgSz w:w="12240" w:h="15840"/>

</xml_diff>